<commit_message>
Added to Create Typography CSS
</commit_message>
<xml_diff>
--- a/HTML & CSS - Jan-2023/Основни семантични тагове.docx
+++ b/HTML & CSS - Jan-2023/Основни семантични тагове.docx
@@ -145,11 +145,6 @@
       </w:r>
     </w:p>
     <w:p>
-      <w:pPr>
-        <w:rPr>
-          <w:lang w:val="bg-BG"/>
-        </w:rPr>
-      </w:pPr>
       <w:r>
         <w:rPr>
           <w:u w:val="single"/>
@@ -165,6 +160,40 @@
         </w:rPr>
         <w:t>Параграфите се използват навсякъде, където имаме текст</w:t>
       </w:r>
+      <w:r>
+        <w:t xml:space="preserve"> </w:t>
+      </w:r>
+    </w:p>
+    <w:p>
+      <w:pPr>
+        <w:ind w:firstLine="720"/>
+      </w:pPr>
+      <w:r>
+        <w:t>(</w:t>
+      </w:r>
+      <w:r>
+        <w:rPr>
+          <w:lang w:val="bg-BG"/>
+        </w:rPr>
+        <w:t xml:space="preserve">Параграфите не са предназначени за снимки, </w:t>
+      </w:r>
+      <w:r>
+        <w:t xml:space="preserve">labels, inputs </w:t>
+      </w:r>
+      <w:r>
+        <w:rPr>
+          <w:lang w:val="bg-BG"/>
+        </w:rPr>
+        <w:t>и т.н., а само за текст</w:t>
+      </w:r>
+      <w:r>
+        <w:t>)</w:t>
+      </w:r>
+    </w:p>
+    <w:p>
+      <w:pPr>
+        <w:ind w:firstLine="720"/>
+      </w:pPr>
     </w:p>
     <w:p>
       <w:pPr>
@@ -230,13 +259,13 @@
         <w:rPr>
           <w:lang w:val="bg-BG"/>
         </w:rPr>
-        <w:t xml:space="preserve">един </w:t>
-      </w:r>
-      <w:r>
-        <w:rPr>
-          <w:lang w:val="bg-BG"/>
-        </w:rPr>
-        <w:t>го правим</w:t>
+        <w:t xml:space="preserve">един го правим </w:t>
+      </w:r>
+      <w:r>
+        <w:rPr>
+          <w:u w:val="single"/>
+        </w:rPr>
+        <w:t>Article</w:t>
       </w:r>
       <w:r>
         <w:rPr>
@@ -245,21 +274,116 @@
         <w:t xml:space="preserve"> </w:t>
       </w:r>
       <w:r>
-        <w:rPr>
-          <w:u w:val="single"/>
-        </w:rPr>
-        <w:t>Article</w:t>
-      </w:r>
-      <w:r>
-        <w:rPr>
-          <w:lang w:val="bg-BG"/>
+        <w:t xml:space="preserve">        </w:t>
+      </w:r>
+    </w:p>
+    <w:p/>
+    <w:p/>
+    <w:p>
+      <w:pPr>
+        <w:shd w:val="clear" w:color="auto" w:fill="F5F5F5"/>
+        <w:spacing w:after="0" w:line="285" w:lineRule="atLeast"/>
+        <w:rPr>
+          <w:rFonts w:ascii="Consolas" w:eastAsia="Times New Roman" w:hAnsi="Consolas" w:cs="Times New Roman"/>
+          <w:color w:val="333333"/>
+          <w:sz w:val="21"/>
+          <w:szCs w:val="21"/>
+          <w:lang w:eastAsia="en-GB"/>
+        </w:rPr>
+      </w:pPr>
+      <w:r>
+        <w:rPr>
+          <w:rFonts w:ascii="Consolas" w:eastAsia="Times New Roman" w:hAnsi="Consolas" w:cs="Times New Roman"/>
+          <w:color w:val="333333"/>
+          <w:sz w:val="21"/>
+          <w:szCs w:val="21"/>
+          <w:lang w:eastAsia="en-GB"/>
+        </w:rPr>
+        <w:t> for="first-name" и id="first-name" свързват label-a с input</w:t>
+      </w:r>
+    </w:p>
+    <w:p>
+      <w:pPr>
+        <w:shd w:val="clear" w:color="auto" w:fill="F5F5F5"/>
+        <w:spacing w:after="0" w:line="285" w:lineRule="atLeast"/>
+        <w:rPr>
+          <w:rFonts w:ascii="Consolas" w:eastAsia="Times New Roman" w:hAnsi="Consolas" w:cs="Times New Roman"/>
+          <w:color w:val="333333"/>
+          <w:sz w:val="21"/>
+          <w:szCs w:val="21"/>
+          <w:lang w:eastAsia="en-GB"/>
+        </w:rPr>
+      </w:pPr>
+    </w:p>
+    <w:p/>
+    <w:p/>
+    <w:p>
+      <w:pPr>
+        <w:shd w:val="clear" w:color="auto" w:fill="F5F5F5"/>
+        <w:spacing w:after="0" w:line="285" w:lineRule="atLeast"/>
+        <w:rPr>
+          <w:rFonts w:ascii="Consolas" w:eastAsia="Times New Roman" w:hAnsi="Consolas" w:cs="Times New Roman"/>
+          <w:color w:val="333333"/>
+          <w:sz w:val="21"/>
+          <w:szCs w:val="21"/>
+          <w:lang w:eastAsia="en-GB"/>
+        </w:rPr>
+      </w:pPr>
+      <w:r>
+        <w:rPr>
+          <w:rFonts w:ascii="Consolas" w:eastAsia="Times New Roman" w:hAnsi="Consolas" w:cs="Times New Roman"/>
+          <w:color w:val="333333"/>
+          <w:sz w:val="21"/>
+          <w:szCs w:val="21"/>
+          <w:lang w:eastAsia="en-GB"/>
+        </w:rPr>
+        <w:t xml:space="preserve">name="gender" </w:t>
+      </w:r>
+    </w:p>
+    <w:p>
+      <w:pPr>
+        <w:shd w:val="clear" w:color="auto" w:fill="F5F5F5"/>
+        <w:spacing w:after="0" w:line="285" w:lineRule="atLeast"/>
+        <w:rPr>
+          <w:rFonts w:ascii="Consolas" w:eastAsia="Times New Roman" w:hAnsi="Consolas" w:cs="Times New Roman"/>
+          <w:color w:val="333333"/>
+          <w:sz w:val="21"/>
+          <w:szCs w:val="21"/>
+          <w:lang w:eastAsia="en-GB"/>
+        </w:rPr>
+      </w:pPr>
+      <w:r>
+        <w:rPr>
+          <w:rFonts w:ascii="Consolas" w:eastAsia="Times New Roman" w:hAnsi="Consolas" w:cs="Times New Roman"/>
+          <w:color w:val="333333"/>
+          <w:sz w:val="21"/>
+          <w:szCs w:val="21"/>
+          <w:lang w:eastAsia="en-GB"/>
+        </w:rPr>
+        <w:t>комбинира радио-бутоните в една група и така те работят</w:t>
+      </w:r>
+      <w:r>
+        <w:rPr>
+          <w:rFonts w:ascii="Consolas" w:eastAsia="Times New Roman" w:hAnsi="Consolas" w:cs="Times New Roman"/>
+          <w:color w:val="333333"/>
+          <w:sz w:val="21"/>
+          <w:szCs w:val="21"/>
+          <w:lang w:eastAsia="en-GB"/>
         </w:rPr>
         <w:t xml:space="preserve"> </w:t>
       </w:r>
       <w:r>
-        <w:t xml:space="preserve">        </w:t>
-      </w:r>
-    </w:p>
+        <w:rPr>
+          <w:rFonts w:ascii="Consolas" w:eastAsia="Times New Roman" w:hAnsi="Consolas" w:cs="Times New Roman"/>
+          <w:color w:val="333333"/>
+          <w:sz w:val="21"/>
+          <w:szCs w:val="21"/>
+          <w:lang w:eastAsia="en-GB"/>
+        </w:rPr>
+        <w:t>правилно, в противен случай ще можем да селектираме повече от един наведнъж</w:t>
+      </w:r>
+    </w:p>
+    <w:p/>
     <w:sectPr>
       <w:pgSz w:w="11906" w:h="16838"/>
       <w:pgMar w:top="1440" w:right="1440" w:bottom="1440" w:left="1440" w:header="708" w:footer="708" w:gutter="0"/>
@@ -393,6 +517,7 @@
     <w:lsdException w:name="HTML Sample" w:semiHidden="1" w:unhideWhenUsed="1"/>
     <w:lsdException w:name="HTML Typewriter" w:semiHidden="1" w:unhideWhenUsed="1"/>
     <w:lsdException w:name="HTML Variable" w:semiHidden="1" w:unhideWhenUsed="1"/>
+    <w:lsdException w:name="Normal Table" w:semiHidden="1" w:unhideWhenUsed="1"/>
     <w:lsdException w:name="annotation subject" w:semiHidden="1" w:unhideWhenUsed="1"/>
     <w:lsdException w:name="No List" w:semiHidden="1" w:unhideWhenUsed="1"/>
     <w:lsdException w:name="Outline List 1" w:semiHidden="1" w:unhideWhenUsed="1"/>
@@ -439,8 +564,10 @@
     <w:lsdException w:name="Table Subtle 2" w:semiHidden="1" w:unhideWhenUsed="1"/>
     <w:lsdException w:name="Table Web 1" w:semiHidden="1" w:unhideWhenUsed="1"/>
     <w:lsdException w:name="Table Web 2" w:semiHidden="1" w:unhideWhenUsed="1"/>
+    <w:lsdException w:name="Table Web 3" w:semiHidden="1" w:unhideWhenUsed="1"/>
     <w:lsdException w:name="Balloon Text" w:semiHidden="1" w:unhideWhenUsed="1"/>
     <w:lsdException w:name="Table Grid" w:uiPriority="39"/>
+    <w:lsdException w:name="Table Theme" w:semiHidden="1" w:unhideWhenUsed="1"/>
     <w:lsdException w:name="Placeholder Text" w:semiHidden="1"/>
     <w:lsdException w:name="No Spacing" w:uiPriority="1" w:qFormat="1"/>
     <w:lsdException w:name="Light Shading" w:uiPriority="60"/>

</xml_diff>